<commit_message>
Replaced resume with new portfolio link
</commit_message>
<xml_diff>
--- a/Owen Till - Resume.docx
+++ b/Owen Till - Resume.docx
@@ -1761,18 +1761,15 @@
           <w:szCs w:val="16"/>
         </w:rPr>
       </w:pPr>
-      <w:hyperlink r:id="Ra16565b3898947e1">
-        <w:r>
-          <w:rPr>
-            <w:rStyle w:val="Hyperlink"/>
-            <w:b w:val="0"/>
-            <w:bCs w:val="0"/>
-            <w:sz w:val="16"/>
-            <w:szCs w:val="16"/>
-          </w:rPr>
-          <w:t>https://owentill545.itch.io</w:t>
-        </w:r>
-      </w:hyperlink>
+      <w:r>
+        <w:rPr>
+          <w:b w:val="0"/>
+          <w:bCs w:val="0"/>
+          <w:sz w:val="16"/>
+          <w:szCs w:val="16"/>
+        </w:rPr>
+        <w:t>https://owentill545.github.io/OwenTillPortfolio</w:t>
+      </w:r>
     </w:p>
     <w:p xmlns:wp14="http://schemas.microsoft.com/office/word/2010/wordml" wp14:textId="77777777">
       <w:pPr>

</xml_diff>

<commit_message>
Tried updating resume again
</commit_message>
<xml_diff>
--- a/Owen Till - Resume.docx
+++ b/Owen Till - Resume.docx
@@ -172,7 +172,7 @@
         <w:t>401-378-4592</w:t>
       </w:r>
     </w:p>
-    <w:p xmlns:wp14="http://schemas.microsoft.com/office/word/2010/wordml" wp14:textId="6C6E9521">
+    <w:p xmlns:wp14="http://schemas.microsoft.com/office/word/2010/wordml" wp14:textId="0168DB41">
       <w:pPr>
         <w:spacing w:line="240" w:lineRule="auto"/>
         <w:rPr>
@@ -197,7 +197,23 @@
           <w:sz w:val="18"/>
           <w:szCs w:val="18"/>
         </w:rPr>
-        <w:t xml:space="preserve">Game Development and Simulation </w:t>
+        <w:t>Game Development and Simulation</w:t>
+      </w:r>
+      <w:r>
+        <w:rPr>
+          <w:color w:val="000000" w:themeColor="text1" w:themeTint="FF" w:themeShade="FF"/>
+          <w:sz w:val="18"/>
+          <w:szCs w:val="18"/>
+        </w:rPr>
+        <w:t xml:space="preserve"> Programming</w:t>
+      </w:r>
+      <w:r>
+        <w:rPr>
+          <w:color w:val="000000" w:themeColor="text1" w:themeTint="FF" w:themeShade="FF"/>
+          <w:sz w:val="18"/>
+          <w:szCs w:val="18"/>
+        </w:rPr>
+        <w:t xml:space="preserve"> </w:t>
       </w:r>
       <w:r>
         <w:rPr>

</xml_diff>